<commit_message>
End of secion 5
</commit_message>
<xml_diff>
--- a/notes.docx
+++ b/notes.docx
@@ -3,6 +3,11 @@
 <w:document xmlns:wpc="http://schemas.microsoft.com/office/word/2010/wordprocessingCanvas" xmlns:cx="http://schemas.microsoft.com/office/drawing/2014/chartex" xmlns:cx1="http://schemas.microsoft.com/office/drawing/2015/9/8/chartex" xmlns:cx2="http://schemas.microsoft.com/office/drawing/2015/10/21/chartex" xmlns:cx3="http://schemas.microsoft.com/office/drawing/2016/5/9/chartex" xmlns:cx4="http://schemas.microsoft.com/office/drawing/2016/5/10/chartex" xmlns:cx5="http://schemas.microsoft.com/office/drawing/2016/5/11/chartex" xmlns:cx6="http://schemas.microsoft.com/office/drawing/2016/5/12/chartex" xmlns:cx7="http://schemas.microsoft.com/office/drawing/2016/5/13/chartex" xmlns:cx8="http://schemas.microsoft.com/office/drawing/2016/5/14/chartex" xmlns:mc="http://schemas.openxmlformats.org/markup-compatibility/2006" xmlns:aink="http://schemas.microsoft.com/office/drawing/2016/ink" xmlns:am3d="http://schemas.microsoft.com/office/drawing/2017/model3d" xmlns:o="urn:schemas-microsoft-com:office:office" xmlns:r="http://schemas.openxmlformats.org/officeDocument/2006/relationships" xmlns:m="http://schemas.openxmlformats.org/officeDocument/2006/math" xmlns:v="urn:schemas-microsoft-com:vml" xmlns:wp14="http://schemas.microsoft.com/office/word/2010/wordprocessingDrawing" xmlns:wp="http://schemas.openxmlformats.org/drawingml/2006/wordprocessingDrawing" xmlns:w10="urn:schemas-microsoft-com:office:word" xmlns:w="http://schemas.openxmlformats.org/wordprocessingml/2006/main" xmlns:w14="http://schemas.microsoft.com/office/word/2010/wordml" xmlns:w15="http://schemas.microsoft.com/office/word/2012/wordml" xmlns:w16cex="http://schemas.microsoft.com/office/word/2018/wordml/cex" xmlns:w16cid="http://schemas.microsoft.com/office/word/2016/wordml/cid" xmlns:w16="http://schemas.microsoft.com/office/word/2018/wordml" xmlns:w16sdtdh="http://schemas.microsoft.com/office/word/2020/wordml/sdtdatahash" xmlns:w16se="http://schemas.microsoft.com/office/word/2015/wordml/symex" xmlns:wpg="http://schemas.microsoft.com/office/word/2010/wordprocessingGroup" xmlns:wpi="http://schemas.microsoft.com/office/word/2010/wordprocessingInk" xmlns:wne="http://schemas.microsoft.com/office/word/2006/wordml" xmlns:wps="http://schemas.microsoft.com/office/word/2010/wordprocessingShape" mc:Ignorable="w14 w15 w16se w16cid w16 w16cex w16sdtdh wp14">
   <w:body>
     <w:p>
+      <w:r>
+        <w:t>https://github.com/TryCatchLearn/DatingApp</w:t>
+      </w:r>
+    </w:p>
+    <w:p>
       <w:proofErr w:type="spellStart"/>
       <w:r>
         <w:t>DotNet</w:t>
@@ -19,10 +24,7 @@
       </w:r>
       <w:proofErr w:type="spellEnd"/>
       <w:r>
-        <w:t xml:space="preserve"> &amp; Tools</w:t>
-      </w:r>
-      <w:r>
-        <w:t xml:space="preserve"> &amp; </w:t>
+        <w:t xml:space="preserve"> &amp; Tools &amp; </w:t>
       </w:r>
       <w:proofErr w:type="spellStart"/>
       <w:r>
@@ -55,8 +57,13 @@
         <w:t>ConnectionStrings</w:t>
       </w:r>
       <w:proofErr w:type="spellEnd"/>
-      <w:r>
-        <w:t>" : { "</w:t>
+      <w:proofErr w:type="gramStart"/>
+      <w:r>
+        <w:t>" :</w:t>
+      </w:r>
+      <w:proofErr w:type="gramEnd"/>
+      <w:r>
+        <w:t xml:space="preserve"> { "</w:t>
       </w:r>
       <w:proofErr w:type="spellStart"/>
       <w:r>
@@ -164,7 +171,15 @@
     </w:p>
     <w:p>
       <w:r>
-        <w:t xml:space="preserve">Bootstrap&gt; ng add </w:t>
+        <w:t xml:space="preserve">Bootstrap&gt; ng </w:t>
+      </w:r>
+      <w:proofErr w:type="gramStart"/>
+      <w:r>
+        <w:t>add</w:t>
+      </w:r>
+      <w:proofErr w:type="gramEnd"/>
+      <w:r>
+        <w:t xml:space="preserve"> </w:t>
       </w:r>
       <w:proofErr w:type="spellStart"/>
       <w:r>
@@ -233,10 +248,12 @@
         <w:t xml:space="preserve">Add </w:t>
       </w:r>
       <w:proofErr w:type="spellStart"/>
+      <w:proofErr w:type="gramStart"/>
       <w:r>
         <w:t>server.cert</w:t>
       </w:r>
       <w:proofErr w:type="spellEnd"/>
+      <w:proofErr w:type="gramEnd"/>
       <w:r>
         <w:t xml:space="preserve"> and </w:t>
       </w:r>
@@ -262,18 +279,25 @@
         <w:t xml:space="preserve">Go to </w:t>
       </w:r>
       <w:proofErr w:type="spellStart"/>
+      <w:proofErr w:type="gramStart"/>
       <w:r>
         <w:t>angular.json</w:t>
       </w:r>
       <w:proofErr w:type="spellEnd"/>
+      <w:proofErr w:type="gramEnd"/>
       <w:r>
         <w:t xml:space="preserve"> and inside “serve” object, add </w:t>
       </w:r>
     </w:p>
     <w:p>
       <w:r>
-        <w:t>“options”:{</w:t>
-      </w:r>
+        <w:t>“options</w:t>
+      </w:r>
+      <w:proofErr w:type="gramStart"/>
+      <w:r>
+        <w:t>”:{</w:t>
+      </w:r>
+      <w:proofErr w:type="gramEnd"/>
     </w:p>
     <w:p>
       <w:r>
@@ -355,10 +379,12 @@
         <w:t>”: “</w:t>
       </w:r>
       <w:proofErr w:type="spellStart"/>
+      <w:proofErr w:type="gramStart"/>
       <w:r>
         <w:t>test:build</w:t>
       </w:r>
       <w:proofErr w:type="spellEnd"/>
+      <w:proofErr w:type="gramEnd"/>
       <w:r>
         <w:t>”</w:t>
       </w:r>
@@ -367,6 +393,172 @@
       <w:r>
         <w:t>}</w:t>
       </w:r>
+    </w:p>
+    <w:p/>
+    <w:p>
+      <w:r>
+        <w:t>To debug using VS code:</w:t>
+      </w:r>
+    </w:p>
+    <w:p>
+      <w:r>
+        <w:t xml:space="preserve">Check for </w:t>
+      </w:r>
+      <w:proofErr w:type="spellStart"/>
+      <w:proofErr w:type="gramStart"/>
+      <w:r>
+        <w:t>launch.json</w:t>
+      </w:r>
+      <w:proofErr w:type="spellEnd"/>
+      <w:proofErr w:type="gramEnd"/>
+      <w:r>
+        <w:t xml:space="preserve"> and </w:t>
+      </w:r>
+      <w:proofErr w:type="spellStart"/>
+      <w:r>
+        <w:t>tasks.json</w:t>
+      </w:r>
+      <w:proofErr w:type="spellEnd"/>
+      <w:r>
+        <w:t xml:space="preserve"> which are created when we generate assets for build and debug</w:t>
+      </w:r>
+    </w:p>
+    <w:p/>
+    <w:p>
+      <w:r>
+        <w:t xml:space="preserve">dotnet </w:t>
+      </w:r>
+      <w:proofErr w:type="spellStart"/>
+      <w:r>
+        <w:t>ef</w:t>
+      </w:r>
+      <w:proofErr w:type="spellEnd"/>
+      <w:r>
+        <w:t xml:space="preserve"> database drop</w:t>
+      </w:r>
+    </w:p>
+    <w:p>
+      <w:r>
+        <w:t xml:space="preserve">dotnet </w:t>
+      </w:r>
+      <w:proofErr w:type="spellStart"/>
+      <w:r>
+        <w:t>ef</w:t>
+      </w:r>
+      <w:proofErr w:type="spellEnd"/>
+      <w:r>
+        <w:t xml:space="preserve"> database update</w:t>
+      </w:r>
+    </w:p>
+    <w:p/>
+    <w:p>
+      <w:proofErr w:type="spellStart"/>
+      <w:r>
+        <w:lastRenderedPageBreak/>
+        <w:t>System.identymodel.tokens.jwt</w:t>
+      </w:r>
+      <w:proofErr w:type="spellEnd"/>
+      <w:r>
+        <w:t xml:space="preserve">&gt; </w:t>
+      </w:r>
+      <w:proofErr w:type="spellStart"/>
+      <w:r>
+        <w:t>nuget</w:t>
+      </w:r>
+      <w:proofErr w:type="spellEnd"/>
+    </w:p>
+    <w:p/>
+    <w:p>
+      <w:proofErr w:type="spellStart"/>
+      <w:r>
+        <w:t>HMac</w:t>
+      </w:r>
+      <w:proofErr w:type="spellEnd"/>
+      <w:r>
+        <w:t xml:space="preserve"> (Symmetric algorithm)&gt; Hash-Based Message Authentication Codes like SHA256, SHA512 (Secure Hashing Algorithm)</w:t>
+      </w:r>
+    </w:p>
+    <w:p/>
+    <w:p>
+      <w:r>
+        <w:t xml:space="preserve">Authentication&gt; </w:t>
+      </w:r>
+      <w:proofErr w:type="spellStart"/>
+      <w:r>
+        <w:t>nuget</w:t>
+      </w:r>
+      <w:proofErr w:type="spellEnd"/>
+      <w:r>
+        <w:t xml:space="preserve">&gt; </w:t>
+      </w:r>
+      <w:proofErr w:type="spellStart"/>
+      <w:proofErr w:type="gramStart"/>
+      <w:r>
+        <w:t>microsoft.aspnetcore</w:t>
+      </w:r>
+      <w:proofErr w:type="gramEnd"/>
+      <w:r>
+        <w:t>.authentication.jwtbearer</w:t>
+      </w:r>
+      <w:proofErr w:type="spellEnd"/>
+    </w:p>
+    <w:p/>
+    <w:p>
+      <w:r>
+        <w:t>Angular:</w:t>
+      </w:r>
+    </w:p>
+    <w:p>
+      <w:r>
+        <w:t>ng g -h&gt; ng g c nav --skip-tests</w:t>
+      </w:r>
+    </w:p>
+    <w:p>
+      <w:r>
+        <w:t>getboostrap.com</w:t>
+      </w:r>
+      <w:r>
+        <w:t xml:space="preserve"> &gt; examples&gt; carousel</w:t>
+      </w:r>
+    </w:p>
+    <w:p>
+      <w:r>
+        <w:t>ng g s account –skip-tests</w:t>
+      </w:r>
+    </w:p>
+    <w:p/>
+    <w:p>
+      <w:r>
+        <w:t xml:space="preserve">dropdowns&gt; </w:t>
+      </w:r>
+      <w:proofErr w:type="spellStart"/>
+      <w:r>
+        <w:t>ngx</w:t>
+      </w:r>
+      <w:proofErr w:type="spellEnd"/>
+      <w:r>
+        <w:t>-bootstrap</w:t>
+      </w:r>
+    </w:p>
+    <w:p>
+      <w:proofErr w:type="spellStart"/>
+      <w:proofErr w:type="gramStart"/>
+      <w:r>
+        <w:t>RxJS</w:t>
+      </w:r>
+      <w:proofErr w:type="spellEnd"/>
+      <w:r>
+        <w:t>(</w:t>
+      </w:r>
+      <w:proofErr w:type="gramEnd"/>
+      <w:r>
+        <w:t xml:space="preserve">Reactive extension for Java Script) &gt; map, pipe, </w:t>
+      </w:r>
+      <w:proofErr w:type="spellStart"/>
+      <w:r>
+        <w:t>redue</w:t>
+      </w:r>
+      <w:proofErr w:type="spellEnd"/>
     </w:p>
     <w:sectPr>
       <w:pgSz w:w="11906" w:h="16838"/>

</xml_diff>